<commit_message>
Display_nth_sign working + report part1
</commit_message>
<xml_diff>
--- a/F21ML-DataMining-CW1.docx
+++ b/F21ML-DataMining-CW1.docx
@@ -995,24 +995,6 @@
                                 <w:sz w:val="40"/>
                                 <w:szCs w:val="40"/>
                               </w:rPr>
-                              <w:t>&amp;</w:t>
-                            </w:r>
-                          </w:p>
-                          <w:p>
-                            <w:pPr>
-                              <w:jc w:val="right"/>
-                              <w:rPr>
-                                <w:color w:val="44546A" w:themeColor="text2"/>
-                                <w:sz w:val="40"/>
-                                <w:szCs w:val="40"/>
-                              </w:rPr>
-                            </w:pPr>
-                            <w:r>
-                              <w:rPr>
-                                <w:color w:val="44546A" w:themeColor="text2"/>
-                                <w:sz w:val="40"/>
-                                <w:szCs w:val="40"/>
-                              </w:rPr>
                               <w:t>Ekaterina KOMENDANTSKAYA</w:t>
                             </w:r>
                           </w:p>
@@ -1287,24 +1269,6 @@
                           <w:szCs w:val="40"/>
                         </w:rPr>
                         <w:t xml:space="preserve">Diana BENTAL </w:t>
-                      </w:r>
-                    </w:p>
-                    <w:p>
-                      <w:pPr>
-                        <w:jc w:val="right"/>
-                        <w:rPr>
-                          <w:color w:val="44546A" w:themeColor="text2"/>
-                          <w:sz w:val="40"/>
-                          <w:szCs w:val="40"/>
-                        </w:rPr>
-                      </w:pPr>
-                      <w:r>
-                        <w:rPr>
-                          <w:color w:val="44546A" w:themeColor="text2"/>
-                          <w:sz w:val="40"/>
-                          <w:szCs w:val="40"/>
-                        </w:rPr>
-                        <w:t>&amp;</w:t>
                       </w:r>
                     </w:p>
                     <w:p>
@@ -2914,6 +2878,129 @@
         </w:rPr>
         <w:t>This coursework has been the occasion to train the machine learning skills we obtained throughout the course, either during lectures or labs. As the subject was completely different from the ones in the labs, because it is related to computer vision, we were taking the coursework as a new challenge to prove our understanding of the course.</w:t>
       </w:r>
+      <w:r>
+        <w:rPr>
+          <w:sz w:val="22"/>
+          <w:szCs w:val="22"/>
+          <w:lang w:val="en-US"/>
+        </w:rPr>
+        <w:t xml:space="preserve"> Our initial objective was to use Python in order to complete the coursework as it is looking like the most used language in industry. However, parts of our reflection are based on Weka as well due to its accessibility.</w:t>
+      </w:r>
+    </w:p>
+    <w:p>
+      <w:pPr>
+        <w:jc w:val="both"/>
+        <w:rPr>
+          <w:sz w:val="22"/>
+          <w:szCs w:val="22"/>
+          <w:lang w:val="en-US"/>
+        </w:rPr>
+      </w:pPr>
+    </w:p>
+    <w:p>
+      <w:pPr>
+        <w:jc w:val="both"/>
+        <w:rPr>
+          <w:sz w:val="22"/>
+          <w:szCs w:val="22"/>
+          <w:lang w:val="en-US"/>
+        </w:rPr>
+      </w:pPr>
+      <w:r>
+        <w:rPr>
+          <w:sz w:val="22"/>
+          <w:szCs w:val="22"/>
+          <w:lang w:val="en-US"/>
+        </w:rPr>
+        <w:t>The project is hosted on Git</w:t>
+      </w:r>
+      <w:r>
+        <w:rPr>
+          <w:sz w:val="22"/>
+          <w:szCs w:val="22"/>
+          <w:lang w:val="en-US"/>
+        </w:rPr>
+        <w:t>H</w:t>
+      </w:r>
+      <w:r>
+        <w:rPr>
+          <w:sz w:val="22"/>
+          <w:szCs w:val="22"/>
+          <w:lang w:val="en-US"/>
+        </w:rPr>
+        <w:t xml:space="preserve">ub under </w:t>
+      </w:r>
+      <w:hyperlink r:id="rId9" w:history="1">
+        <w:r>
+          <w:rPr>
+            <w:rStyle w:val="Hyperlink"/>
+            <w:i/>
+            <w:iCs/>
+            <w:sz w:val="22"/>
+            <w:szCs w:val="22"/>
+            <w:lang w:val="en-US"/>
+          </w:rPr>
+          <w:t>https://github.com/QDucasse/dm_cw1</w:t>
+        </w:r>
+      </w:hyperlink>
+      <w:r>
+        <w:rPr>
+          <w:i/>
+          <w:iCs/>
+          <w:sz w:val="22"/>
+          <w:szCs w:val="22"/>
+          <w:lang w:val="en-US"/>
+        </w:rPr>
+        <w:t xml:space="preserve"> </w:t>
+      </w:r>
+      <w:r>
+        <w:rPr>
+          <w:sz w:val="22"/>
+          <w:szCs w:val="22"/>
+          <w:lang w:val="en-US"/>
+        </w:rPr>
+        <w:t>along with the installation instructions and milestones of the project. In order for it to work, the actual datasets need to be downloaded following this link (LINK NEEDED) and then dropped inside the root project.</w:t>
+      </w:r>
+      <w:r>
+        <w:rPr>
+          <w:sz w:val="22"/>
+          <w:szCs w:val="22"/>
+          <w:lang w:val="en-US"/>
+        </w:rPr>
+        <w:t xml:space="preserve"> The project was run under Weka 3.8.3 and Python 3.7.4.</w:t>
+      </w:r>
+    </w:p>
+    <w:p>
+      <w:pPr>
+        <w:jc w:val="both"/>
+        <w:rPr>
+          <w:i/>
+          <w:iCs/>
+          <w:sz w:val="22"/>
+          <w:szCs w:val="22"/>
+          <w:lang w:val="en-US"/>
+        </w:rPr>
+      </w:pPr>
+    </w:p>
+    <w:p>
+      <w:pPr>
+        <w:jc w:val="both"/>
+        <w:rPr>
+          <w:sz w:val="22"/>
+          <w:szCs w:val="22"/>
+          <w:lang w:val="en-US"/>
+        </w:rPr>
+      </w:pPr>
+    </w:p>
+    <w:p>
+      <w:pPr>
+        <w:jc w:val="both"/>
+        <w:rPr>
+          <w:sz w:val="22"/>
+          <w:szCs w:val="22"/>
+          <w:lang w:val="en-US"/>
+        </w:rPr>
+      </w:pPr>
     </w:p>
     <w:p>
       <w:pPr>
@@ -3013,105 +3100,6 @@
     </w:p>
     <w:p>
       <w:pPr>
-        <w:rPr>
-          <w:sz w:val="22"/>
-          <w:szCs w:val="22"/>
-          <w:lang w:val="en-US"/>
-        </w:rPr>
-      </w:pPr>
-    </w:p>
-    <w:p>
-      <w:pPr>
-        <w:rPr>
-          <w:sz w:val="22"/>
-          <w:szCs w:val="22"/>
-          <w:lang w:val="en-US"/>
-        </w:rPr>
-      </w:pPr>
-    </w:p>
-    <w:p>
-      <w:pPr>
-        <w:rPr>
-          <w:sz w:val="22"/>
-          <w:szCs w:val="22"/>
-          <w:lang w:val="en-US"/>
-        </w:rPr>
-      </w:pPr>
-    </w:p>
-    <w:p>
-      <w:pPr>
-        <w:rPr>
-          <w:sz w:val="22"/>
-          <w:szCs w:val="22"/>
-          <w:lang w:val="en-US"/>
-        </w:rPr>
-      </w:pPr>
-    </w:p>
-    <w:p>
-      <w:pPr>
-        <w:rPr>
-          <w:sz w:val="22"/>
-          <w:szCs w:val="22"/>
-          <w:lang w:val="en-US"/>
-        </w:rPr>
-      </w:pPr>
-    </w:p>
-    <w:p>
-      <w:pPr>
-        <w:rPr>
-          <w:sz w:val="22"/>
-          <w:szCs w:val="22"/>
-          <w:lang w:val="en-US"/>
-        </w:rPr>
-      </w:pPr>
-    </w:p>
-    <w:p>
-      <w:pPr>
-        <w:rPr>
-          <w:sz w:val="22"/>
-          <w:szCs w:val="22"/>
-          <w:lang w:val="en-US"/>
-        </w:rPr>
-      </w:pPr>
-    </w:p>
-    <w:p>
-      <w:pPr>
-        <w:rPr>
-          <w:sz w:val="22"/>
-          <w:szCs w:val="22"/>
-          <w:lang w:val="en-US"/>
-        </w:rPr>
-      </w:pPr>
-    </w:p>
-    <w:p>
-      <w:pPr>
-        <w:rPr>
-          <w:sz w:val="22"/>
-          <w:szCs w:val="22"/>
-          <w:lang w:val="en-US"/>
-        </w:rPr>
-      </w:pPr>
-    </w:p>
-    <w:p>
-      <w:pPr>
-        <w:rPr>
-          <w:sz w:val="22"/>
-          <w:szCs w:val="22"/>
-          <w:lang w:val="en-US"/>
-        </w:rPr>
-      </w:pPr>
-    </w:p>
-    <w:p>
-      <w:pPr>
-        <w:rPr>
-          <w:sz w:val="22"/>
-          <w:szCs w:val="22"/>
-          <w:lang w:val="en-US"/>
-        </w:rPr>
-      </w:pPr>
-    </w:p>
-    <w:p>
-      <w:pPr>
         <w:pStyle w:val="Heading1"/>
         <w:rPr>
           <w:lang w:val="en-US"/>
@@ -3128,6 +3116,80 @@
     </w:p>
     <w:p>
       <w:pPr>
+        <w:rPr>
+          <w:sz w:val="22"/>
+          <w:szCs w:val="22"/>
+          <w:lang w:val="en-US"/>
+        </w:rPr>
+      </w:pPr>
+    </w:p>
+    <w:p>
+      <w:pPr>
+        <w:jc w:val="both"/>
+        <w:rPr>
+          <w:sz w:val="22"/>
+          <w:szCs w:val="22"/>
+          <w:lang w:val="en-US"/>
+        </w:rPr>
+      </w:pPr>
+      <w:r>
+        <w:rPr>
+          <w:sz w:val="22"/>
+          <w:szCs w:val="22"/>
+          <w:lang w:val="en-US"/>
+        </w:rPr>
+        <w:t xml:space="preserve">The first part of the coursework revolves around </w:t>
+      </w:r>
+      <w:r>
+        <w:rPr>
+          <w:i/>
+          <w:iCs/>
+          <w:sz w:val="22"/>
+          <w:szCs w:val="22"/>
+          <w:lang w:val="en-US"/>
+        </w:rPr>
+        <w:t>Data Pre-Processing</w:t>
+      </w:r>
+      <w:r>
+        <w:rPr>
+          <w:sz w:val="22"/>
+          <w:szCs w:val="22"/>
+          <w:lang w:val="en-US"/>
+        </w:rPr>
+        <w:t xml:space="preserve">, and we will here explain the objectives we set for ourselves. The four main points we took in consideration are </w:t>
+      </w:r>
+      <w:r>
+        <w:rPr>
+          <w:i/>
+          <w:iCs/>
+          <w:sz w:val="22"/>
+          <w:szCs w:val="22"/>
+          <w:lang w:val="en-US"/>
+        </w:rPr>
+        <w:t xml:space="preserve">File Management, Pre-Processing, Transformation </w:t>
+      </w:r>
+      <w:r>
+        <w:rPr>
+          <w:sz w:val="22"/>
+          <w:szCs w:val="22"/>
+          <w:lang w:val="en-US"/>
+        </w:rPr>
+        <w:t>and</w:t>
+      </w:r>
+      <w:r>
+        <w:rPr>
+          <w:i/>
+          <w:iCs/>
+          <w:sz w:val="22"/>
+          <w:szCs w:val="22"/>
+          <w:lang w:val="en-US"/>
+        </w:rPr>
+        <w:t xml:space="preserve"> Selection.</w:t>
+      </w:r>
+    </w:p>
+    <w:p>
+      <w:pPr>
+        <w:jc w:val="both"/>
         <w:rPr>
           <w:sz w:val="22"/>
           <w:szCs w:val="22"/>
@@ -3162,22 +3224,465 @@
     </w:p>
     <w:p>
       <w:pPr>
-        <w:rPr>
-          <w:sz w:val="22"/>
-          <w:szCs w:val="22"/>
-          <w:lang w:val="en-US"/>
-        </w:rPr>
-      </w:pPr>
-    </w:p>
-    <w:p>
-      <w:pPr>
-        <w:rPr>
-          <w:sz w:val="22"/>
-          <w:szCs w:val="22"/>
-          <w:lang w:val="en-US"/>
-        </w:rPr>
-      </w:pPr>
-      <w:r>
+        <w:jc w:val="both"/>
+        <w:rPr>
+          <w:sz w:val="22"/>
+          <w:szCs w:val="22"/>
+          <w:lang w:val="en-US"/>
+        </w:rPr>
+      </w:pPr>
+      <w:r>
+        <w:rPr>
+          <w:sz w:val="22"/>
+          <w:szCs w:val="22"/>
+          <w:lang w:val="en-US"/>
+        </w:rPr>
+        <w:t xml:space="preserve">In order to load the dataset, it is needed to link the “base” dataset (12660 instances of images composed of 2304 pixels each) and the labels those images are given. </w:t>
+      </w:r>
+      <w:r>
+        <w:rPr>
+          <w:sz w:val="22"/>
+          <w:szCs w:val="22"/>
+          <w:lang w:val="en-US"/>
+        </w:rPr>
+        <w:t>Images are stored under “</w:t>
+      </w:r>
+      <w:r>
+        <w:rPr>
+          <w:rFonts w:ascii="Courier New" w:hAnsi="Courier New" w:cs="Courier New"/>
+          <w:sz w:val="22"/>
+          <w:szCs w:val="22"/>
+          <w:lang w:val="en-US"/>
+        </w:rPr>
+        <w:t>./data/x_train_gr_smpl.csv</w:t>
+      </w:r>
+      <w:r>
+        <w:rPr>
+          <w:sz w:val="22"/>
+          <w:szCs w:val="22"/>
+          <w:lang w:val="en-US"/>
+        </w:rPr>
+        <w:t xml:space="preserve">” while the labels are in </w:t>
+      </w:r>
+      <w:r>
+        <w:rPr>
+          <w:sz w:val="22"/>
+          <w:szCs w:val="22"/>
+          <w:lang w:val="en-US"/>
+        </w:rPr>
+        <w:t>“</w:t>
+      </w:r>
+      <w:r>
+        <w:rPr>
+          <w:rFonts w:ascii="Courier New" w:hAnsi="Courier New" w:cs="Courier New"/>
+          <w:sz w:val="22"/>
+          <w:szCs w:val="22"/>
+          <w:lang w:val="en-US"/>
+        </w:rPr>
+        <w:t>./data/</w:t>
+      </w:r>
+      <w:r>
+        <w:rPr>
+          <w:rFonts w:ascii="Courier New" w:hAnsi="Courier New" w:cs="Courier New"/>
+          <w:sz w:val="22"/>
+          <w:szCs w:val="22"/>
+          <w:lang w:val="en-US"/>
+        </w:rPr>
+        <w:t>y</w:t>
+      </w:r>
+      <w:r>
+        <w:rPr>
+          <w:rFonts w:ascii="Courier New" w:hAnsi="Courier New" w:cs="Courier New"/>
+          <w:sz w:val="22"/>
+          <w:szCs w:val="22"/>
+          <w:lang w:val="en-US"/>
+        </w:rPr>
+        <w:t>_train_smpl.csv</w:t>
+      </w:r>
+      <w:r>
+        <w:rPr>
+          <w:sz w:val="22"/>
+          <w:szCs w:val="22"/>
+          <w:lang w:val="en-US"/>
+        </w:rPr>
+        <w:t xml:space="preserve">”. Moreover, Boolean masks are provided under </w:t>
+      </w:r>
+      <w:r>
+        <w:rPr>
+          <w:sz w:val="22"/>
+          <w:szCs w:val="22"/>
+          <w:lang w:val="en-US"/>
+        </w:rPr>
+        <w:t>“</w:t>
+      </w:r>
+      <w:r>
+        <w:rPr>
+          <w:rFonts w:ascii="Courier New" w:hAnsi="Courier New" w:cs="Courier New"/>
+          <w:sz w:val="22"/>
+          <w:szCs w:val="22"/>
+          <w:lang w:val="en-US"/>
+        </w:rPr>
+        <w:t>./data/x_train_smpl</w:t>
+      </w:r>
+      <w:r>
+        <w:rPr>
+          <w:rFonts w:ascii="Courier New" w:hAnsi="Courier New" w:cs="Courier New"/>
+          <w:sz w:val="22"/>
+          <w:szCs w:val="22"/>
+          <w:lang w:val="en-US"/>
+        </w:rPr>
+        <w:t>_&lt;NB&gt;</w:t>
+      </w:r>
+      <w:r>
+        <w:rPr>
+          <w:rFonts w:ascii="Courier New" w:hAnsi="Courier New" w:cs="Courier New"/>
+          <w:sz w:val="22"/>
+          <w:szCs w:val="22"/>
+          <w:lang w:val="en-US"/>
+        </w:rPr>
+        <w:t>.csv</w:t>
+      </w:r>
+      <w:r>
+        <w:rPr>
+          <w:sz w:val="22"/>
+          <w:szCs w:val="22"/>
+          <w:lang w:val="en-US"/>
+        </w:rPr>
+        <w:t>”</w:t>
+      </w:r>
+      <w:r>
+        <w:rPr>
+          <w:sz w:val="22"/>
+          <w:szCs w:val="22"/>
+          <w:lang w:val="en-US"/>
+        </w:rPr>
+        <w:t xml:space="preserve"> where NB is the wanted label. </w:t>
+      </w:r>
+      <w:r>
+        <w:rPr>
+          <w:sz w:val="22"/>
+          <w:szCs w:val="22"/>
+          <w:lang w:val="en-US"/>
+        </w:rPr>
+        <w:t xml:space="preserve">Based on those files were generated the files in the </w:t>
+      </w:r>
+      <w:r>
+        <w:rPr>
+          <w:rFonts w:ascii="Courier New" w:hAnsi="Courier New" w:cs="Courier New"/>
+          <w:sz w:val="22"/>
+          <w:szCs w:val="22"/>
+          <w:lang w:val="en-US"/>
+        </w:rPr>
+        <w:t>arff</w:t>
+      </w:r>
+      <w:r>
+        <w:rPr>
+          <w:sz w:val="22"/>
+          <w:szCs w:val="22"/>
+          <w:lang w:val="en-US"/>
+        </w:rPr>
+        <w:t xml:space="preserve"> folder allowing the dataset to be loaded in Weka. The conversion is made possible thanks to the </w:t>
+      </w:r>
+      <w:r>
+        <w:rPr>
+          <w:rFonts w:ascii="Courier New" w:hAnsi="Courier New" w:cs="Courier New"/>
+          <w:sz w:val="22"/>
+          <w:szCs w:val="22"/>
+          <w:lang w:val="en-US"/>
+        </w:rPr>
+        <w:t>arff_converter.py</w:t>
+      </w:r>
+      <w:r>
+        <w:rPr>
+          <w:sz w:val="22"/>
+          <w:szCs w:val="22"/>
+          <w:lang w:val="en-US"/>
+        </w:rPr>
+        <w:t xml:space="preserve"> file and can be done again by executing the file with the following command while in the root project:</w:t>
+      </w:r>
+    </w:p>
+    <w:p>
+      <w:pPr>
+        <w:jc w:val="both"/>
+        <w:rPr>
+          <w:rFonts w:ascii="Courier New" w:hAnsi="Courier New" w:cs="Courier New"/>
+          <w:i/>
+          <w:iCs/>
+          <w:color w:val="A5A5A5" w:themeColor="accent3"/>
+          <w:sz w:val="18"/>
+          <w:szCs w:val="18"/>
+          <w:lang w:val="en-US"/>
+        </w:rPr>
+      </w:pPr>
+      <w:r>
+        <w:rPr>
+          <w:rFonts w:ascii="Courier New" w:hAnsi="Courier New" w:cs="Courier New"/>
+          <w:i/>
+          <w:iCs/>
+          <w:color w:val="A5A5A5" w:themeColor="accent3"/>
+          <w:sz w:val="18"/>
+          <w:szCs w:val="18"/>
+          <w:lang w:val="en-US"/>
+        </w:rPr>
+        <w:t>b</w:t>
+      </w:r>
+      <w:r>
+        <w:rPr>
+          <w:rFonts w:ascii="Courier New" w:hAnsi="Courier New" w:cs="Courier New"/>
+          <w:i/>
+          <w:iCs/>
+          <w:color w:val="A5A5A5" w:themeColor="accent3"/>
+          <w:sz w:val="18"/>
+          <w:szCs w:val="18"/>
+          <w:lang w:val="en-US"/>
+        </w:rPr>
+        <w:t>ash command</w:t>
+      </w:r>
+    </w:p>
+    <w:p>
+      <w:pPr>
+        <w:pStyle w:val="NormalWeb"/>
+        <w:pBdr>
+          <w:top w:val="single" w:sz="6" w:space="2" w:color="888888"/>
+          <w:left w:val="single" w:sz="6" w:space="2" w:color="888888"/>
+          <w:bottom w:val="single" w:sz="6" w:space="2" w:color="888888"/>
+          <w:right w:val="single" w:sz="6" w:space="2" w:color="888888"/>
+        </w:pBdr>
+        <w:tabs>
+          <w:tab w:val="left" w:pos="916"/>
+          <w:tab w:val="left" w:pos="1832"/>
+          <w:tab w:val="left" w:pos="2748"/>
+          <w:tab w:val="left" w:pos="3664"/>
+          <w:tab w:val="left" w:pos="4580"/>
+          <w:tab w:val="left" w:pos="5496"/>
+          <w:tab w:val="left" w:pos="6412"/>
+          <w:tab w:val="left" w:pos="7328"/>
+          <w:tab w:val="left" w:pos="8244"/>
+          <w:tab w:val="left" w:pos="9160"/>
+          <w:tab w:val="left" w:pos="10076"/>
+          <w:tab w:val="left" w:pos="10992"/>
+          <w:tab w:val="left" w:pos="11908"/>
+          <w:tab w:val="left" w:pos="12824"/>
+          <w:tab w:val="left" w:pos="13740"/>
+          <w:tab w:val="left" w:pos="14656"/>
+        </w:tabs>
+        <w:spacing w:before="0" w:beforeAutospacing="0" w:after="0" w:afterAutospacing="0"/>
+        <w:divId w:val="655257791"/>
+        <w:rPr>
+          <w:rFonts w:ascii="Courier New" w:hAnsi="Courier New" w:cs="Courier New"/>
+          <w:sz w:val="20"/>
+          <w:szCs w:val="20"/>
+        </w:rPr>
+      </w:pPr>
+      <w:r>
+        <w:rPr>
+          <w:rFonts w:ascii="Courier New" w:hAnsi="Courier New" w:cs="Courier New"/>
+          <w:color w:val="000000"/>
+          <w:sz w:val="20"/>
+          <w:szCs w:val="20"/>
+        </w:rPr>
+        <w:t>$ python dm_cw1</w:t>
+      </w:r>
+      <w:r>
+        <w:rPr>
+          <w:rFonts w:ascii="Courier New" w:hAnsi="Courier New" w:cs="Courier New"/>
+          <w:color w:val="666600"/>
+          <w:sz w:val="20"/>
+          <w:szCs w:val="20"/>
+        </w:rPr>
+        <w:t>/</w:t>
+      </w:r>
+      <w:r>
+        <w:rPr>
+          <w:rFonts w:ascii="Courier New" w:hAnsi="Courier New" w:cs="Courier New"/>
+          <w:color w:val="000000"/>
+          <w:sz w:val="20"/>
+          <w:szCs w:val="20"/>
+        </w:rPr>
+        <w:t>arff_converter</w:t>
+      </w:r>
+      <w:r>
+        <w:rPr>
+          <w:rFonts w:ascii="Courier New" w:hAnsi="Courier New" w:cs="Courier New"/>
+          <w:color w:val="666600"/>
+          <w:sz w:val="20"/>
+          <w:szCs w:val="20"/>
+        </w:rPr>
+        <w:t>.</w:t>
+      </w:r>
+      <w:r>
+        <w:rPr>
+          <w:rFonts w:ascii="Courier New" w:hAnsi="Courier New" w:cs="Courier New"/>
+          <w:color w:val="000000"/>
+          <w:sz w:val="20"/>
+          <w:szCs w:val="20"/>
+        </w:rPr>
+        <w:t>py</w:t>
+      </w:r>
+    </w:p>
+    <w:p>
+      <w:pPr>
+        <w:jc w:val="both"/>
+        <w:rPr>
+          <w:rFonts w:ascii="Courier New" w:hAnsi="Courier New" w:cs="Courier New"/>
+          <w:color w:val="000000"/>
+          <w:sz w:val="20"/>
+          <w:szCs w:val="20"/>
+        </w:rPr>
+      </w:pPr>
+      <w:r>
+        <w:rPr>
+          <w:rFonts w:ascii="Courier New" w:hAnsi="Courier New" w:cs="Courier New"/>
+          <w:color w:val="000000"/>
+          <w:sz w:val="20"/>
+          <w:szCs w:val="20"/>
+        </w:rPr>
+        <w:t> </w:t>
+      </w:r>
+    </w:p>
+    <w:p>
+      <w:pPr>
+        <w:jc w:val="both"/>
+        <w:rPr>
+          <w:sz w:val="22"/>
+          <w:szCs w:val="22"/>
+          <w:lang w:val="en-US"/>
+        </w:rPr>
+      </w:pPr>
+      <w:r>
+        <w:rPr>
+          <w:sz w:val="22"/>
+          <w:szCs w:val="22"/>
+          <w:lang w:val="en-US"/>
+        </w:rPr>
+        <w:t xml:space="preserve">The converter in </w:t>
+      </w:r>
+      <w:r>
+        <w:rPr>
+          <w:rFonts w:ascii="Courier New" w:hAnsi="Courier New" w:cs="Courier New"/>
+          <w:sz w:val="22"/>
+          <w:szCs w:val="22"/>
+          <w:lang w:val="en-US"/>
+        </w:rPr>
+        <w:t>arff_converter.py</w:t>
+      </w:r>
+      <w:r>
+        <w:rPr>
+          <w:sz w:val="22"/>
+          <w:szCs w:val="22"/>
+          <w:lang w:val="en-US"/>
+        </w:rPr>
+        <w:t xml:space="preserve"> performs similar actions to the </w:t>
+      </w:r>
+      <w:r>
+        <w:rPr>
+          <w:rFonts w:ascii="Courier New" w:hAnsi="Courier New" w:cs="Courier New"/>
+          <w:sz w:val="22"/>
+          <w:szCs w:val="22"/>
+          <w:lang w:val="en-US"/>
+        </w:rPr>
+        <w:t>loader.py</w:t>
+      </w:r>
+      <w:r>
+        <w:rPr>
+          <w:sz w:val="22"/>
+          <w:szCs w:val="22"/>
+          <w:lang w:val="en-US"/>
+        </w:rPr>
+        <w:t xml:space="preserve">. Both of those scripts fully load the dataset, either the </w:t>
+      </w:r>
+      <w:r>
+        <w:rPr>
+          <w:i/>
+          <w:iCs/>
+          <w:sz w:val="22"/>
+          <w:szCs w:val="22"/>
+          <w:lang w:val="en-US"/>
+        </w:rPr>
+        <w:t xml:space="preserve">Weka’s </w:t>
+      </w:r>
+      <w:r>
+        <w:rPr>
+          <w:sz w:val="22"/>
+          <w:szCs w:val="22"/>
+          <w:lang w:val="en-US"/>
+        </w:rPr>
+        <w:t xml:space="preserve">way through </w:t>
+      </w:r>
+      <w:r>
+        <w:rPr>
+          <w:i/>
+          <w:iCs/>
+          <w:sz w:val="22"/>
+          <w:szCs w:val="22"/>
+          <w:lang w:val="en-US"/>
+        </w:rPr>
+        <w:t>arff</w:t>
+      </w:r>
+      <w:r>
+        <w:rPr>
+          <w:sz w:val="22"/>
+          <w:szCs w:val="22"/>
+          <w:lang w:val="en-US"/>
+        </w:rPr>
+        <w:t xml:space="preserve"> files or the </w:t>
+      </w:r>
+      <w:r>
+        <w:rPr>
+          <w:i/>
+          <w:iCs/>
+          <w:sz w:val="22"/>
+          <w:szCs w:val="22"/>
+          <w:lang w:val="en-US"/>
+        </w:rPr>
+        <w:t>Python</w:t>
+      </w:r>
+      <w:r>
+        <w:rPr>
+          <w:sz w:val="22"/>
+          <w:szCs w:val="22"/>
+          <w:lang w:val="en-US"/>
+        </w:rPr>
+        <w:t xml:space="preserve"> way using </w:t>
+      </w:r>
+      <w:r>
+        <w:rPr>
+          <w:i/>
+          <w:iCs/>
+          <w:sz w:val="22"/>
+          <w:szCs w:val="22"/>
+          <w:lang w:val="en-US"/>
+        </w:rPr>
+        <w:t>pandas</w:t>
+      </w:r>
+      <w:r>
+        <w:rPr>
+          <w:sz w:val="22"/>
+          <w:szCs w:val="22"/>
+          <w:lang w:val="en-US"/>
+        </w:rPr>
+        <w:t>.</w:t>
+      </w:r>
+      <w:r>
+        <w:rPr>
+          <w:sz w:val="22"/>
+          <w:szCs w:val="22"/>
+          <w:lang w:val="en-US"/>
+        </w:rPr>
+        <w:t xml:space="preserve"> The labels are linked to the corresponding images and it is possible to load a Boolean mask of the labels rather than the labels themselves.</w:t>
+      </w:r>
+    </w:p>
+    <w:p>
+      <w:pPr>
+        <w:rPr>
+          <w:sz w:val="22"/>
+          <w:szCs w:val="22"/>
+          <w:lang w:val="en-US"/>
+        </w:rPr>
+      </w:pPr>
+    </w:p>
+    <w:p>
+      <w:pPr>
         <w:rPr>
           <w:b/>
           <w:bCs/>
@@ -3187,8 +3692,7 @@
           <w:szCs w:val="22"/>
           <w:lang w:val="en-US"/>
         </w:rPr>
-        <w:t xml:space="preserve">Pre-processing </w:t>
-      </w:r>
+      </w:pPr>
       <w:r>
         <w:rPr>
           <w:b/>
@@ -3199,19 +3703,284 @@
           <w:szCs w:val="22"/>
           <w:lang w:val="en-US"/>
         </w:rPr>
-        <w:t>data</w:t>
-      </w:r>
-    </w:p>
-    <w:p>
-      <w:pPr>
-        <w:rPr>
-          <w:sz w:val="22"/>
-          <w:szCs w:val="22"/>
-          <w:lang w:val="en-US"/>
-        </w:rPr>
-      </w:pPr>
-      <w:bookmarkStart w:id="2" w:name="_GoBack"/>
-      <w:bookmarkEnd w:id="2"/>
+        <w:t>Visualisation</w:t>
+      </w:r>
+    </w:p>
+    <w:p>
+      <w:pPr>
+        <w:jc w:val="both"/>
+        <w:rPr>
+          <w:sz w:val="22"/>
+          <w:szCs w:val="22"/>
+          <w:lang w:val="en-US"/>
+        </w:rPr>
+      </w:pPr>
+      <w:r>
+        <w:rPr>
+          <w:sz w:val="22"/>
+          <w:szCs w:val="22"/>
+          <w:lang w:val="en-US"/>
+        </w:rPr>
+        <w:t xml:space="preserve">Python could handle the whole </w:t>
+      </w:r>
+      <w:r>
+        <w:rPr>
+          <w:sz w:val="22"/>
+          <w:szCs w:val="22"/>
+          <w:lang w:val="en-US"/>
+        </w:rPr>
+        <w:t>dataset,</w:t>
+      </w:r>
+      <w:r>
+        <w:rPr>
+          <w:sz w:val="22"/>
+          <w:szCs w:val="22"/>
+          <w:lang w:val="en-US"/>
+        </w:rPr>
+        <w:t xml:space="preserve"> so we tried to load it in order to visualize it and have a better understanding of what it is made of. </w:t>
+      </w:r>
+      <w:r>
+        <w:rPr>
+          <w:sz w:val="22"/>
+          <w:szCs w:val="22"/>
+          <w:lang w:val="en-US"/>
+        </w:rPr>
+        <w:t xml:space="preserve">Using </w:t>
+      </w:r>
+      <w:r>
+        <w:rPr>
+          <w:i/>
+          <w:iCs/>
+          <w:sz w:val="22"/>
+          <w:szCs w:val="22"/>
+          <w:lang w:val="en-US"/>
+        </w:rPr>
+        <w:t>seaborn</w:t>
+      </w:r>
+      <w:r>
+        <w:rPr>
+          <w:i/>
+          <w:iCs/>
+          <w:sz w:val="22"/>
+          <w:szCs w:val="22"/>
+          <w:lang w:val="en-US"/>
+        </w:rPr>
+        <w:t>,</w:t>
+      </w:r>
+      <w:r>
+        <w:rPr>
+          <w:sz w:val="22"/>
+          <w:szCs w:val="22"/>
+          <w:lang w:val="en-US"/>
+        </w:rPr>
+        <w:t xml:space="preserve"> we can plot the number of instances by label as well as their size using </w:t>
+      </w:r>
+      <w:r>
+        <w:rPr>
+          <w:rFonts w:ascii="Courier New" w:hAnsi="Courier New" w:cs="Courier New"/>
+          <w:sz w:val="22"/>
+          <w:szCs w:val="22"/>
+          <w:lang w:val="en-US"/>
+        </w:rPr>
+        <w:t>groupby(‘label’).size()</w:t>
+      </w:r>
+      <w:r>
+        <w:rPr>
+          <w:sz w:val="22"/>
+          <w:szCs w:val="22"/>
+          <w:lang w:val="en-US"/>
+        </w:rPr>
+        <w:t>:</w:t>
+      </w:r>
+    </w:p>
+    <w:p>
+      <w:pPr>
+        <w:jc w:val="center"/>
+        <w:rPr>
+          <w:sz w:val="22"/>
+          <w:szCs w:val="22"/>
+          <w:lang w:val="en-US"/>
+        </w:rPr>
+      </w:pPr>
+      <w:r>
+        <w:rPr>
+          <w:noProof/>
+          <w:sz w:val="22"/>
+          <w:szCs w:val="22"/>
+          <w:lang w:val="en-US"/>
+        </w:rPr>
+        <w:drawing>
+          <wp:anchor distT="0" distB="0" distL="114300" distR="114300" simplePos="0" relativeHeight="251659264" behindDoc="1" locked="0" layoutInCell="1" allowOverlap="1" wp14:anchorId="552071C0" wp14:editId="2B3782D0">
+            <wp:simplePos x="0" y="0"/>
+            <wp:positionH relativeFrom="column">
+              <wp:posOffset>3863975</wp:posOffset>
+            </wp:positionH>
+            <wp:positionV relativeFrom="paragraph">
+              <wp:posOffset>394244</wp:posOffset>
+            </wp:positionV>
+            <wp:extent cx="765175" cy="1742440"/>
+            <wp:effectExtent l="0" t="0" r="0" b="0"/>
+            <wp:wrapTight wrapText="bothSides">
+              <wp:wrapPolygon edited="0">
+                <wp:start x="0" y="0"/>
+                <wp:lineTo x="0" y="21411"/>
+                <wp:lineTo x="21152" y="21411"/>
+                <wp:lineTo x="21152" y="0"/>
+                <wp:lineTo x="0" y="0"/>
+              </wp:wrapPolygon>
+            </wp:wrapTight>
+            <wp:docPr id="3" name="Picture 3"/>
+            <wp:cNvGraphicFramePr>
+              <a:graphicFrameLocks xmlns:a="http://schemas.openxmlformats.org/drawingml/2006/main" noChangeAspect="1"/>
+            </wp:cNvGraphicFramePr>
+            <a:graphic xmlns:a="http://schemas.openxmlformats.org/drawingml/2006/main">
+              <a:graphicData uri="http://schemas.openxmlformats.org/drawingml/2006/picture">
+                <pic:pic xmlns:pic="http://schemas.openxmlformats.org/drawingml/2006/picture">
+                  <pic:nvPicPr>
+                    <pic:cNvPr id="3" name="Screenshot 2019-11-10 at 10.56.51.png"/>
+                    <pic:cNvPicPr/>
+                  </pic:nvPicPr>
+                  <pic:blipFill>
+                    <a:blip r:embed="rId10">
+                      <a:extLst>
+                        <a:ext uri="{28A0092B-C50C-407E-A947-70E740481C1C}">
+                          <a14:useLocalDpi xmlns:a14="http://schemas.microsoft.com/office/drawing/2010/main" val="0"/>
+                        </a:ext>
+                      </a:extLst>
+                    </a:blip>
+                    <a:stretch>
+                      <a:fillRect/>
+                    </a:stretch>
+                  </pic:blipFill>
+                  <pic:spPr>
+                    <a:xfrm>
+                      <a:off x="0" y="0"/>
+                      <a:ext cx="765175" cy="1742440"/>
+                    </a:xfrm>
+                    <a:prstGeom prst="rect">
+                      <a:avLst/>
+                    </a:prstGeom>
+                  </pic:spPr>
+                </pic:pic>
+              </a:graphicData>
+            </a:graphic>
+            <wp14:sizeRelH relativeFrom="margin">
+              <wp14:pctWidth>0</wp14:pctWidth>
+            </wp14:sizeRelH>
+            <wp14:sizeRelV relativeFrom="margin">
+              <wp14:pctHeight>0</wp14:pctHeight>
+            </wp14:sizeRelV>
+          </wp:anchor>
+        </w:drawing>
+      </w:r>
+      <w:r>
+        <w:rPr>
+          <w:noProof/>
+          <w:sz w:val="22"/>
+          <w:szCs w:val="22"/>
+          <w:lang w:val="en-US"/>
+        </w:rPr>
+        <w:drawing>
+          <wp:inline distT="0" distB="0" distL="0" distR="0" wp14:anchorId="52B9F0EF" wp14:editId="6DADE238">
+            <wp:extent cx="3251201" cy="2438400"/>
+            <wp:effectExtent l="0" t="0" r="0" b="0"/>
+            <wp:docPr id="2" name="Picture 2"/>
+            <wp:cNvGraphicFramePr>
+              <a:graphicFrameLocks xmlns:a="http://schemas.openxmlformats.org/drawingml/2006/main" noChangeAspect="1"/>
+            </wp:cNvGraphicFramePr>
+            <a:graphic xmlns:a="http://schemas.openxmlformats.org/drawingml/2006/main">
+              <a:graphicData uri="http://schemas.openxmlformats.org/drawingml/2006/picture">
+                <pic:pic xmlns:pic="http://schemas.openxmlformats.org/drawingml/2006/picture">
+                  <pic:nvPicPr>
+                    <pic:cNvPr id="2" name="labels.png"/>
+                    <pic:cNvPicPr/>
+                  </pic:nvPicPr>
+                  <pic:blipFill>
+                    <a:blip r:embed="rId11">
+                      <a:extLst>
+                        <a:ext uri="{28A0092B-C50C-407E-A947-70E740481C1C}">
+                          <a14:useLocalDpi xmlns:a14="http://schemas.microsoft.com/office/drawing/2010/main" val="0"/>
+                        </a:ext>
+                      </a:extLst>
+                    </a:blip>
+                    <a:stretch>
+                      <a:fillRect/>
+                    </a:stretch>
+                  </pic:blipFill>
+                  <pic:spPr>
+                    <a:xfrm>
+                      <a:off x="0" y="0"/>
+                      <a:ext cx="3301844" cy="2476382"/>
+                    </a:xfrm>
+                    <a:prstGeom prst="rect">
+                      <a:avLst/>
+                    </a:prstGeom>
+                  </pic:spPr>
+                </pic:pic>
+              </a:graphicData>
+            </a:graphic>
+          </wp:inline>
+        </w:drawing>
+      </w:r>
+      <w:r>
+        <w:rPr>
+          <w:sz w:val="22"/>
+          <w:szCs w:val="22"/>
+          <w:lang w:val="en-US"/>
+        </w:rPr>
+        <w:t xml:space="preserve">      </w:t>
+      </w:r>
+    </w:p>
+    <w:p>
+      <w:pPr>
+        <w:jc w:val="both"/>
+        <w:rPr>
+          <w:sz w:val="22"/>
+          <w:szCs w:val="22"/>
+          <w:lang w:val="en-US"/>
+        </w:rPr>
+      </w:pPr>
+      <w:r>
+        <w:rPr>
+          <w:sz w:val="22"/>
+          <w:szCs w:val="22"/>
+          <w:lang w:val="en-US"/>
+        </w:rPr>
+        <w:t>The first thing we can notice is that the numbers of instances of the different type of signs is extremely unbalanced, while label 5 is represented by 2160 instances, label 7 only holds 240 instances.</w:t>
+      </w:r>
+      <w:r>
+        <w:rPr>
+          <w:sz w:val="22"/>
+          <w:szCs w:val="22"/>
+          <w:lang w:val="en-US"/>
+        </w:rPr>
+        <w:t xml:space="preserve"> This imbalance may cause the filter to perform badly and will need to be fixed.</w:t>
+      </w:r>
+      <w:r>
+        <w:rPr>
+          <w:sz w:val="22"/>
+          <w:szCs w:val="22"/>
+          <w:lang w:val="en-US"/>
+        </w:rPr>
+        <w:t xml:space="preserve"> We can then inspect the images by using the </w:t>
+      </w:r>
+      <w:r>
+        <w:rPr>
+          <w:rFonts w:ascii="Courier New" w:hAnsi="Courier New" w:cs="Courier New"/>
+          <w:sz w:val="22"/>
+          <w:szCs w:val="22"/>
+          <w:lang w:val="en-US"/>
+        </w:rPr>
+        <w:t>display_nth_sign()</w:t>
+      </w:r>
+      <w:r>
+        <w:rPr>
+          <w:sz w:val="22"/>
+          <w:szCs w:val="22"/>
+          <w:lang w:val="en-US"/>
+        </w:rPr>
+        <w:t xml:space="preserve"> function (indexes 1300, 5600, 10400 and 12550 here).</w:t>
+      </w:r>
     </w:p>
     <w:p>
       <w:pPr>
@@ -3231,39 +4000,249 @@
           <w:bCs/>
           <w:i/>
           <w:iCs/>
-          <w:sz w:val="22"/>
-          <w:szCs w:val="22"/>
-          <w:lang w:val="en-US"/>
-        </w:rPr>
-        <w:t>Transformation</w:t>
-      </w:r>
-    </w:p>
-    <w:p>
-      <w:pPr>
+          <w:noProof/>
+          <w:sz w:val="22"/>
+          <w:szCs w:val="22"/>
+          <w:lang w:val="en-US"/>
+        </w:rPr>
+        <w:drawing>
+          <wp:anchor distT="0" distB="0" distL="114300" distR="114300" simplePos="0" relativeHeight="251660288" behindDoc="1" locked="0" layoutInCell="1" allowOverlap="1" wp14:anchorId="24F438F8" wp14:editId="66EE9BA7">
+            <wp:simplePos x="0" y="0"/>
+            <wp:positionH relativeFrom="column">
+              <wp:posOffset>2970258</wp:posOffset>
+            </wp:positionH>
+            <wp:positionV relativeFrom="paragraph">
+              <wp:posOffset>113121</wp:posOffset>
+            </wp:positionV>
+            <wp:extent cx="1110343" cy="1110551"/>
+            <wp:effectExtent l="0" t="0" r="0" b="0"/>
+            <wp:wrapTight wrapText="bothSides">
+              <wp:wrapPolygon edited="0">
+                <wp:start x="0" y="0"/>
+                <wp:lineTo x="0" y="21254"/>
+                <wp:lineTo x="21254" y="21254"/>
+                <wp:lineTo x="21254" y="0"/>
+                <wp:lineTo x="0" y="0"/>
+              </wp:wrapPolygon>
+            </wp:wrapTight>
+            <wp:docPr id="6" name="Picture 6"/>
+            <wp:cNvGraphicFramePr>
+              <a:graphicFrameLocks xmlns:a="http://schemas.openxmlformats.org/drawingml/2006/main" noChangeAspect="1"/>
+            </wp:cNvGraphicFramePr>
+            <a:graphic xmlns:a="http://schemas.openxmlformats.org/drawingml/2006/main">
+              <a:graphicData uri="http://schemas.openxmlformats.org/drawingml/2006/picture">
+                <pic:pic xmlns:pic="http://schemas.openxmlformats.org/drawingml/2006/picture">
+                  <pic:nvPicPr>
+                    <pic:cNvPr id="6" name="10400.png"/>
+                    <pic:cNvPicPr/>
+                  </pic:nvPicPr>
+                  <pic:blipFill rotWithShape="1">
+                    <a:blip r:embed="rId12">
+                      <a:extLst>
+                        <a:ext uri="{28A0092B-C50C-407E-A947-70E740481C1C}">
+                          <a14:useLocalDpi xmlns:a14="http://schemas.microsoft.com/office/drawing/2010/main" val="0"/>
+                        </a:ext>
+                      </a:extLst>
+                    </a:blip>
+                    <a:srcRect l="21671" t="11153" r="19218" b="10005"/>
+                    <a:stretch/>
+                  </pic:blipFill>
+                  <pic:spPr bwMode="auto">
+                    <a:xfrm>
+                      <a:off x="0" y="0"/>
+                      <a:ext cx="1110343" cy="1110551"/>
+                    </a:xfrm>
+                    <a:prstGeom prst="rect">
+                      <a:avLst/>
+                    </a:prstGeom>
+                    <a:ln>
+                      <a:noFill/>
+                    </a:ln>
+                    <a:extLst>
+                      <a:ext uri="{53640926-AAD7-44D8-BBD7-CCE9431645EC}">
+                        <a14:shadowObscured xmlns:a14="http://schemas.microsoft.com/office/drawing/2010/main"/>
+                      </a:ext>
+                    </a:extLst>
+                  </pic:spPr>
+                </pic:pic>
+              </a:graphicData>
+            </a:graphic>
+            <wp14:sizeRelH relativeFrom="margin">
+              <wp14:pctWidth>0</wp14:pctWidth>
+            </wp14:sizeRelH>
+            <wp14:sizeRelV relativeFrom="margin">
+              <wp14:pctHeight>0</wp14:pctHeight>
+            </wp14:sizeRelV>
+          </wp:anchor>
+        </w:drawing>
+      </w:r>
+      <w:r>
         <w:rPr>
           <w:b/>
           <w:bCs/>
           <w:i/>
           <w:iCs/>
-          <w:sz w:val="22"/>
-          <w:szCs w:val="22"/>
-          <w:lang w:val="en-US"/>
-        </w:rPr>
-      </w:pPr>
-    </w:p>
-    <w:p>
-      <w:pPr>
+          <w:noProof/>
+          <w:sz w:val="22"/>
+          <w:szCs w:val="22"/>
+          <w:lang w:val="en-US"/>
+        </w:rPr>
+        <w:drawing>
+          <wp:anchor distT="0" distB="0" distL="114300" distR="114300" simplePos="0" relativeHeight="251662336" behindDoc="1" locked="0" layoutInCell="1" allowOverlap="1" wp14:anchorId="47A3C85C" wp14:editId="19CB0F14">
+            <wp:simplePos x="0" y="0"/>
+            <wp:positionH relativeFrom="column">
+              <wp:posOffset>1489710</wp:posOffset>
+            </wp:positionH>
+            <wp:positionV relativeFrom="paragraph">
+              <wp:posOffset>105501</wp:posOffset>
+            </wp:positionV>
+            <wp:extent cx="1106170" cy="1113790"/>
+            <wp:effectExtent l="0" t="0" r="0" b="3810"/>
+            <wp:wrapTight wrapText="bothSides">
+              <wp:wrapPolygon edited="0">
+                <wp:start x="0" y="0"/>
+                <wp:lineTo x="0" y="21428"/>
+                <wp:lineTo x="21327" y="21428"/>
+                <wp:lineTo x="21327" y="0"/>
+                <wp:lineTo x="0" y="0"/>
+              </wp:wrapPolygon>
+            </wp:wrapTight>
+            <wp:docPr id="5" name="Picture 5"/>
+            <wp:cNvGraphicFramePr>
+              <a:graphicFrameLocks xmlns:a="http://schemas.openxmlformats.org/drawingml/2006/main" noChangeAspect="1"/>
+            </wp:cNvGraphicFramePr>
+            <a:graphic xmlns:a="http://schemas.openxmlformats.org/drawingml/2006/main">
+              <a:graphicData uri="http://schemas.openxmlformats.org/drawingml/2006/picture">
+                <pic:pic xmlns:pic="http://schemas.openxmlformats.org/drawingml/2006/picture">
+                  <pic:nvPicPr>
+                    <pic:cNvPr id="5" name="5600.png"/>
+                    <pic:cNvPicPr/>
+                  </pic:nvPicPr>
+                  <pic:blipFill rotWithShape="1">
+                    <a:blip r:embed="rId13">
+                      <a:extLst>
+                        <a:ext uri="{28A0092B-C50C-407E-A947-70E740481C1C}">
+                          <a14:useLocalDpi xmlns:a14="http://schemas.microsoft.com/office/drawing/2010/main" val="0"/>
+                        </a:ext>
+                      </a:extLst>
+                    </a:blip>
+                    <a:srcRect l="21861" t="10900" r="19218" b="10003"/>
+                    <a:stretch/>
+                  </pic:blipFill>
+                  <pic:spPr bwMode="auto">
+                    <a:xfrm>
+                      <a:off x="0" y="0"/>
+                      <a:ext cx="1106170" cy="1113790"/>
+                    </a:xfrm>
+                    <a:prstGeom prst="rect">
+                      <a:avLst/>
+                    </a:prstGeom>
+                    <a:ln>
+                      <a:noFill/>
+                    </a:ln>
+                    <a:extLst>
+                      <a:ext uri="{53640926-AAD7-44D8-BBD7-CCE9431645EC}">
+                        <a14:shadowObscured xmlns:a14="http://schemas.microsoft.com/office/drawing/2010/main"/>
+                      </a:ext>
+                    </a:extLst>
+                  </pic:spPr>
+                </pic:pic>
+              </a:graphicData>
+            </a:graphic>
+            <wp14:sizeRelH relativeFrom="margin">
+              <wp14:pctWidth>0</wp14:pctWidth>
+            </wp14:sizeRelH>
+            <wp14:sizeRelV relativeFrom="margin">
+              <wp14:pctHeight>0</wp14:pctHeight>
+            </wp14:sizeRelV>
+          </wp:anchor>
+        </w:drawing>
+      </w:r>
+      <w:r>
         <w:rPr>
           <w:b/>
           <w:bCs/>
           <w:i/>
           <w:iCs/>
-          <w:sz w:val="22"/>
-          <w:szCs w:val="22"/>
-          <w:lang w:val="en-US"/>
-        </w:rPr>
-      </w:pPr>
-      <w:r>
+          <w:noProof/>
+          <w:sz w:val="22"/>
+          <w:szCs w:val="22"/>
+          <w:lang w:val="en-US"/>
+        </w:rPr>
+        <w:drawing>
+          <wp:anchor distT="0" distB="0" distL="114300" distR="114300" simplePos="0" relativeHeight="251661312" behindDoc="1" locked="0" layoutInCell="1" allowOverlap="1" wp14:anchorId="262FB708" wp14:editId="42C3AB45">
+            <wp:simplePos x="0" y="0"/>
+            <wp:positionH relativeFrom="column">
+              <wp:posOffset>4580617</wp:posOffset>
+            </wp:positionH>
+            <wp:positionV relativeFrom="paragraph">
+              <wp:posOffset>130810</wp:posOffset>
+            </wp:positionV>
+            <wp:extent cx="1106170" cy="1092200"/>
+            <wp:effectExtent l="0" t="0" r="0" b="0"/>
+            <wp:wrapTight wrapText="bothSides">
+              <wp:wrapPolygon edited="0">
+                <wp:start x="0" y="0"/>
+                <wp:lineTo x="0" y="21349"/>
+                <wp:lineTo x="21327" y="21349"/>
+                <wp:lineTo x="21327" y="0"/>
+                <wp:lineTo x="0" y="0"/>
+              </wp:wrapPolygon>
+            </wp:wrapTight>
+            <wp:docPr id="7" name="Picture 7"/>
+            <wp:cNvGraphicFramePr>
+              <a:graphicFrameLocks xmlns:a="http://schemas.openxmlformats.org/drawingml/2006/main" noChangeAspect="1"/>
+            </wp:cNvGraphicFramePr>
+            <a:graphic xmlns:a="http://schemas.openxmlformats.org/drawingml/2006/main">
+              <a:graphicData uri="http://schemas.openxmlformats.org/drawingml/2006/picture">
+                <pic:pic xmlns:pic="http://schemas.openxmlformats.org/drawingml/2006/picture">
+                  <pic:nvPicPr>
+                    <pic:cNvPr id="7" name="12650.png"/>
+                    <pic:cNvPicPr/>
+                  </pic:nvPicPr>
+                  <pic:blipFill rotWithShape="1">
+                    <a:blip r:embed="rId14">
+                      <a:extLst>
+                        <a:ext uri="{28A0092B-C50C-407E-A947-70E740481C1C}">
+                          <a14:useLocalDpi xmlns:a14="http://schemas.microsoft.com/office/drawing/2010/main" val="0"/>
+                        </a:ext>
+                      </a:extLst>
+                    </a:blip>
+                    <a:srcRect l="22242" t="12421" r="18838" b="10002"/>
+                    <a:stretch/>
+                  </pic:blipFill>
+                  <pic:spPr bwMode="auto">
+                    <a:xfrm>
+                      <a:off x="0" y="0"/>
+                      <a:ext cx="1106170" cy="1092200"/>
+                    </a:xfrm>
+                    <a:prstGeom prst="rect">
+                      <a:avLst/>
+                    </a:prstGeom>
+                    <a:ln>
+                      <a:noFill/>
+                    </a:ln>
+                    <a:extLst>
+                      <a:ext uri="{53640926-AAD7-44D8-BBD7-CCE9431645EC}">
+                        <a14:shadowObscured xmlns:a14="http://schemas.microsoft.com/office/drawing/2010/main"/>
+                      </a:ext>
+                    </a:extLst>
+                  </pic:spPr>
+                </pic:pic>
+              </a:graphicData>
+            </a:graphic>
+            <wp14:sizeRelH relativeFrom="margin">
+              <wp14:pctWidth>0</wp14:pctWidth>
+            </wp14:sizeRelH>
+            <wp14:sizeRelV relativeFrom="margin">
+              <wp14:pctHeight>0</wp14:pctHeight>
+            </wp14:sizeRelV>
+          </wp:anchor>
+        </w:drawing>
+      </w:r>
+    </w:p>
+    <w:p>
+      <w:pPr>
         <w:rPr>
           <w:b/>
           <w:bCs/>
@@ -3273,26 +4252,427 @@
           <w:szCs w:val="22"/>
           <w:lang w:val="en-US"/>
         </w:rPr>
+      </w:pPr>
+      <w:r>
+        <w:rPr>
+          <w:b/>
+          <w:bCs/>
+          <w:i/>
+          <w:iCs/>
+          <w:noProof/>
+          <w:sz w:val="22"/>
+          <w:szCs w:val="22"/>
+          <w:lang w:val="en-US"/>
+        </w:rPr>
+        <w:drawing>
+          <wp:anchor distT="0" distB="0" distL="114300" distR="114300" simplePos="0" relativeHeight="251663360" behindDoc="1" locked="0" layoutInCell="1" allowOverlap="1" wp14:anchorId="635CE11C" wp14:editId="2290C602">
+            <wp:simplePos x="0" y="0"/>
+            <wp:positionH relativeFrom="column">
+              <wp:posOffset>-1633</wp:posOffset>
+            </wp:positionH>
+            <wp:positionV relativeFrom="paragraph">
+              <wp:posOffset>-54520</wp:posOffset>
+            </wp:positionV>
+            <wp:extent cx="1103260" cy="1107010"/>
+            <wp:effectExtent l="0" t="0" r="1905" b="0"/>
+            <wp:wrapTight wrapText="bothSides">
+              <wp:wrapPolygon edited="0">
+                <wp:start x="0" y="0"/>
+                <wp:lineTo x="0" y="21315"/>
+                <wp:lineTo x="21389" y="21315"/>
+                <wp:lineTo x="21389" y="0"/>
+                <wp:lineTo x="0" y="0"/>
+              </wp:wrapPolygon>
+            </wp:wrapTight>
+            <wp:docPr id="4" name="Picture 4"/>
+            <wp:cNvGraphicFramePr>
+              <a:graphicFrameLocks xmlns:a="http://schemas.openxmlformats.org/drawingml/2006/main" noChangeAspect="1"/>
+            </wp:cNvGraphicFramePr>
+            <a:graphic xmlns:a="http://schemas.openxmlformats.org/drawingml/2006/main">
+              <a:graphicData uri="http://schemas.openxmlformats.org/drawingml/2006/picture">
+                <pic:pic xmlns:pic="http://schemas.openxmlformats.org/drawingml/2006/picture">
+                  <pic:nvPicPr>
+                    <pic:cNvPr id="4" name="1300.png"/>
+                    <pic:cNvPicPr/>
+                  </pic:nvPicPr>
+                  <pic:blipFill rotWithShape="1">
+                    <a:blip r:embed="rId15">
+                      <a:extLst>
+                        <a:ext uri="{28A0092B-C50C-407E-A947-70E740481C1C}">
+                          <a14:useLocalDpi xmlns:a14="http://schemas.microsoft.com/office/drawing/2010/main" val="0"/>
+                        </a:ext>
+                      </a:extLst>
+                    </a:blip>
+                    <a:srcRect l="21860" t="11407" r="19408" b="10006"/>
+                    <a:stretch/>
+                  </pic:blipFill>
+                  <pic:spPr bwMode="auto">
+                    <a:xfrm>
+                      <a:off x="0" y="0"/>
+                      <a:ext cx="1103260" cy="1107010"/>
+                    </a:xfrm>
+                    <a:prstGeom prst="rect">
+                      <a:avLst/>
+                    </a:prstGeom>
+                    <a:ln>
+                      <a:noFill/>
+                    </a:ln>
+                    <a:extLst>
+                      <a:ext uri="{53640926-AAD7-44D8-BBD7-CCE9431645EC}">
+                        <a14:shadowObscured xmlns:a14="http://schemas.microsoft.com/office/drawing/2010/main"/>
+                      </a:ext>
+                    </a:extLst>
+                  </pic:spPr>
+                </pic:pic>
+              </a:graphicData>
+            </a:graphic>
+            <wp14:sizeRelH relativeFrom="margin">
+              <wp14:pctWidth>0</wp14:pctWidth>
+            </wp14:sizeRelH>
+            <wp14:sizeRelV relativeFrom="margin">
+              <wp14:pctHeight>0</wp14:pctHeight>
+            </wp14:sizeRelV>
+          </wp:anchor>
+        </w:drawing>
+      </w:r>
+    </w:p>
+    <w:p>
+      <w:pPr>
+        <w:rPr>
+          <w:b/>
+          <w:bCs/>
+          <w:i/>
+          <w:iCs/>
+          <w:sz w:val="22"/>
+          <w:szCs w:val="22"/>
+          <w:lang w:val="en-US"/>
+        </w:rPr>
+      </w:pPr>
+    </w:p>
+    <w:p>
+      <w:pPr>
+        <w:rPr>
+          <w:b/>
+          <w:bCs/>
+          <w:i/>
+          <w:iCs/>
+          <w:sz w:val="22"/>
+          <w:szCs w:val="22"/>
+          <w:lang w:val="en-US"/>
+        </w:rPr>
+      </w:pPr>
+    </w:p>
+    <w:p>
+      <w:pPr>
+        <w:rPr>
+          <w:b/>
+          <w:bCs/>
+          <w:i/>
+          <w:iCs/>
+          <w:sz w:val="22"/>
+          <w:szCs w:val="22"/>
+          <w:lang w:val="en-US"/>
+        </w:rPr>
+      </w:pPr>
+    </w:p>
+    <w:p>
+      <w:pPr>
+        <w:rPr>
+          <w:b/>
+          <w:bCs/>
+          <w:i/>
+          <w:iCs/>
+          <w:sz w:val="22"/>
+          <w:szCs w:val="22"/>
+          <w:lang w:val="en-US"/>
+        </w:rPr>
+      </w:pPr>
+    </w:p>
+    <w:p>
+      <w:pPr>
+        <w:rPr>
+          <w:b/>
+          <w:bCs/>
+          <w:i/>
+          <w:iCs/>
+          <w:sz w:val="22"/>
+          <w:szCs w:val="22"/>
+          <w:lang w:val="en-US"/>
+        </w:rPr>
+      </w:pPr>
+    </w:p>
+    <w:p>
+      <w:pPr>
+        <w:jc w:val="both"/>
+        <w:rPr>
+          <w:sz w:val="22"/>
+          <w:szCs w:val="22"/>
+          <w:lang w:val="en-US"/>
+        </w:rPr>
+      </w:pPr>
+      <w:r>
+        <w:rPr>
+          <w:sz w:val="22"/>
+          <w:szCs w:val="22"/>
+          <w:lang w:val="en-US"/>
+        </w:rPr>
+        <w:t>By seeing the image, we can suppose that not every pixel (feature) will be equivalent. The center of the image seems extremely important and the exterior of the sign and therefore the border of the image should less significant.</w:t>
+      </w:r>
+    </w:p>
+    <w:p>
+      <w:pPr>
+        <w:rPr>
+          <w:b/>
+          <w:bCs/>
+          <w:i/>
+          <w:iCs/>
+          <w:sz w:val="22"/>
+          <w:szCs w:val="22"/>
+          <w:lang w:val="en-US"/>
+        </w:rPr>
+      </w:pPr>
+    </w:p>
+    <w:p>
+      <w:pPr>
+        <w:rPr>
+          <w:b/>
+          <w:bCs/>
+          <w:i/>
+          <w:iCs/>
+          <w:sz w:val="22"/>
+          <w:szCs w:val="22"/>
+          <w:lang w:val="en-US"/>
+        </w:rPr>
+      </w:pPr>
+      <w:r>
+        <w:rPr>
+          <w:b/>
+          <w:bCs/>
+          <w:i/>
+          <w:iCs/>
+          <w:sz w:val="22"/>
+          <w:szCs w:val="22"/>
+          <w:lang w:val="en-US"/>
+        </w:rPr>
         <w:t>Selection</w:t>
       </w:r>
     </w:p>
     <w:p>
       <w:pPr>
-        <w:rPr>
-          <w:sz w:val="22"/>
-          <w:szCs w:val="22"/>
-          <w:lang w:val="en-US"/>
-        </w:rPr>
-      </w:pPr>
-    </w:p>
-    <w:p>
-      <w:pPr>
-        <w:rPr>
-          <w:sz w:val="22"/>
-          <w:szCs w:val="22"/>
-          <w:lang w:val="en-US"/>
-        </w:rPr>
-      </w:pPr>
+        <w:jc w:val="both"/>
+        <w:rPr>
+          <w:sz w:val="22"/>
+          <w:szCs w:val="22"/>
+          <w:lang w:val="en-US"/>
+        </w:rPr>
+      </w:pPr>
+      <w:r>
+        <w:rPr>
+          <w:sz w:val="22"/>
+          <w:szCs w:val="22"/>
+          <w:lang w:val="en-US"/>
+        </w:rPr>
+        <w:t xml:space="preserve">The first objective of the selection is to reduce the number of instances. To do so, we created the function </w:t>
+      </w:r>
+      <w:r>
+        <w:rPr>
+          <w:rFonts w:ascii="Courier New" w:hAnsi="Courier New" w:cs="Courier New"/>
+          <w:sz w:val="22"/>
+          <w:szCs w:val="22"/>
+          <w:lang w:val="en-US"/>
+        </w:rPr>
+        <w:t>select_instances()</w:t>
+      </w:r>
+      <w:r>
+        <w:rPr>
+          <w:sz w:val="22"/>
+          <w:szCs w:val="22"/>
+          <w:lang w:val="en-US"/>
+        </w:rPr>
+        <w:t xml:space="preserve"> that will compute the minimal number of instances a class attribute is represented by and select this same number out of all the other class attributes representants. The selection is either made by taking the first instances representative of the different class attributes or by picking them randomly. This option can be triggered by specifying the function parameter </w:t>
+      </w:r>
+      <w:r>
+        <w:rPr>
+          <w:rFonts w:ascii="Courier New" w:hAnsi="Courier New" w:cs="Courier New"/>
+          <w:sz w:val="22"/>
+          <w:szCs w:val="22"/>
+          <w:lang w:val="en-US"/>
+        </w:rPr>
+        <w:t>rd=True</w:t>
+      </w:r>
+      <w:r>
+        <w:rPr>
+          <w:sz w:val="22"/>
+          <w:szCs w:val="22"/>
+          <w:lang w:val="en-US"/>
+        </w:rPr>
+        <w:t xml:space="preserve"> or </w:t>
+      </w:r>
+      <w:r>
+        <w:rPr>
+          <w:rFonts w:ascii="Courier New" w:hAnsi="Courier New" w:cs="Courier New"/>
+          <w:sz w:val="22"/>
+          <w:szCs w:val="22"/>
+          <w:lang w:val="en-US"/>
+        </w:rPr>
+        <w:t>False</w:t>
+      </w:r>
+      <w:r>
+        <w:rPr>
+          <w:sz w:val="22"/>
+          <w:szCs w:val="22"/>
+          <w:lang w:val="en-US"/>
+        </w:rPr>
+        <w:t xml:space="preserve">. </w:t>
+      </w:r>
+    </w:p>
+    <w:p>
+      <w:pPr>
+        <w:jc w:val="both"/>
+        <w:rPr>
+          <w:sz w:val="22"/>
+          <w:szCs w:val="22"/>
+          <w:lang w:val="en-US"/>
+        </w:rPr>
+      </w:pPr>
+      <w:r>
+        <w:rPr>
+          <w:sz w:val="22"/>
+          <w:szCs w:val="22"/>
+          <w:lang w:val="en-US"/>
+        </w:rPr>
+        <w:t xml:space="preserve">Moreover, the instances are put in random order each time a new computation is done. This is made possible by using the function </w:t>
+      </w:r>
+      <w:r>
+        <w:rPr>
+          <w:rFonts w:ascii="Courier New" w:hAnsi="Courier New" w:cs="Courier New"/>
+          <w:sz w:val="22"/>
+          <w:szCs w:val="22"/>
+          <w:lang w:val="en-US"/>
+        </w:rPr>
+        <w:t>sample(frac=1)</w:t>
+      </w:r>
+      <w:r>
+        <w:rPr>
+          <w:sz w:val="22"/>
+          <w:szCs w:val="22"/>
+          <w:lang w:val="en-US"/>
+        </w:rPr>
+        <w:t xml:space="preserve"> applied to the correct </w:t>
+      </w:r>
+      <w:r>
+        <w:rPr>
+          <w:i/>
+          <w:iCs/>
+          <w:sz w:val="22"/>
+          <w:szCs w:val="22"/>
+          <w:lang w:val="en-US"/>
+        </w:rPr>
+        <w:t>pandas</w:t>
+      </w:r>
+      <w:r>
+        <w:rPr>
+          <w:sz w:val="22"/>
+          <w:szCs w:val="22"/>
+          <w:lang w:val="en-US"/>
+        </w:rPr>
+        <w:t xml:space="preserve"> data frame.</w:t>
+      </w:r>
+      <w:r>
+        <w:rPr>
+          <w:sz w:val="22"/>
+          <w:szCs w:val="22"/>
+          <w:lang w:val="en-US"/>
+        </w:rPr>
+        <w:t xml:space="preserve"> The final datasets are the following (obtained by using </w:t>
+      </w:r>
+      <w:r>
+        <w:rPr>
+          <w:rFonts w:ascii="Courier New" w:hAnsi="Courier New" w:cs="Courier New"/>
+          <w:sz w:val="22"/>
+          <w:szCs w:val="22"/>
+          <w:lang w:val="en-US"/>
+        </w:rPr>
+        <w:t>print_head_tail()</w:t>
+      </w:r>
+      <w:r>
+        <w:rPr>
+          <w:rFonts w:cstheme="minorHAnsi"/>
+          <w:sz w:val="22"/>
+          <w:szCs w:val="22"/>
+          <w:lang w:val="en-US"/>
+        </w:rPr>
+        <w:t>)</w:t>
+      </w:r>
+      <w:r>
+        <w:rPr>
+          <w:rFonts w:cstheme="minorHAnsi"/>
+          <w:sz w:val="22"/>
+          <w:szCs w:val="22"/>
+          <w:lang w:val="en-US"/>
+        </w:rPr>
+        <w:t>.</w:t>
+      </w:r>
+      <w:bookmarkStart w:id="2" w:name="_GoBack"/>
+      <w:bookmarkEnd w:id="2"/>
+    </w:p>
+    <w:p>
+      <w:pPr>
+        <w:rPr>
+          <w:sz w:val="22"/>
+          <w:szCs w:val="22"/>
+          <w:lang w:val="en-US"/>
+        </w:rPr>
+      </w:pPr>
+    </w:p>
+    <w:p>
+      <w:pPr>
+        <w:rPr>
+          <w:b/>
+          <w:bCs/>
+          <w:i/>
+          <w:iCs/>
+          <w:sz w:val="22"/>
+          <w:szCs w:val="22"/>
+          <w:lang w:val="en-US"/>
+        </w:rPr>
+      </w:pPr>
+      <w:r>
+        <w:rPr>
+          <w:b/>
+          <w:bCs/>
+          <w:i/>
+          <w:iCs/>
+          <w:sz w:val="22"/>
+          <w:szCs w:val="22"/>
+          <w:lang w:val="en-US"/>
+        </w:rPr>
+        <w:t>Transfo</w:t>
+      </w:r>
+      <w:r>
+        <w:rPr>
+          <w:b/>
+          <w:bCs/>
+          <w:i/>
+          <w:iCs/>
+          <w:sz w:val="22"/>
+          <w:szCs w:val="22"/>
+          <w:lang w:val="en-US"/>
+        </w:rPr>
+        <w:t>r</w:t>
+      </w:r>
+      <w:r>
+        <w:rPr>
+          <w:b/>
+          <w:bCs/>
+          <w:i/>
+          <w:iCs/>
+          <w:sz w:val="22"/>
+          <w:szCs w:val="22"/>
+          <w:lang w:val="en-US"/>
+        </w:rPr>
+        <w:t>mation</w:t>
+      </w:r>
     </w:p>
     <w:p>
       <w:pPr>
@@ -5064,37 +6444,27 @@
           <w:szCs w:val="22"/>
           <w:lang w:val="en-US"/>
         </w:rPr>
-        <w:t xml:space="preserve">Bayesian </w:t>
-      </w:r>
-      <w:proofErr w:type="spellStart"/>
-      <w:r>
-        <w:rPr>
-          <w:sz w:val="22"/>
-          <w:szCs w:val="22"/>
-          <w:lang w:val="en-US"/>
-        </w:rPr>
-        <w:t>optimisation</w:t>
-      </w:r>
-      <w:proofErr w:type="spellEnd"/>
-    </w:p>
-    <w:p>
-      <w:pPr>
-        <w:rPr>
-          <w:sz w:val="22"/>
-          <w:szCs w:val="22"/>
-          <w:lang w:val="en-US"/>
-        </w:rPr>
-      </w:pPr>
-    </w:p>
-    <w:p>
-      <w:pPr>
-        <w:rPr>
-          <w:sz w:val="22"/>
-          <w:szCs w:val="22"/>
-          <w:lang w:val="en-US"/>
-        </w:rPr>
-      </w:pPr>
-      <w:hyperlink r:id="rId9" w:history="1">
+        <w:t>Bayesian optimisation</w:t>
+      </w:r>
+    </w:p>
+    <w:p>
+      <w:pPr>
+        <w:rPr>
+          <w:sz w:val="22"/>
+          <w:szCs w:val="22"/>
+          <w:lang w:val="en-US"/>
+        </w:rPr>
+      </w:pPr>
+    </w:p>
+    <w:p>
+      <w:pPr>
+        <w:rPr>
+          <w:sz w:val="22"/>
+          <w:szCs w:val="22"/>
+          <w:lang w:val="en-US"/>
+        </w:rPr>
+      </w:pPr>
+      <w:hyperlink r:id="rId16" w:history="1">
         <w:r>
           <w:rPr>
             <w:rStyle w:val="Hyperlink"/>
@@ -5116,8 +6486,8 @@
       </w:pPr>
     </w:p>
     <w:sectPr>
-      <w:footerReference w:type="even" r:id="rId10"/>
-      <w:footerReference w:type="default" r:id="rId11"/>
+      <w:footerReference w:type="even" r:id="rId17"/>
+      <w:footerReference w:type="default" r:id="rId18"/>
       <w:pgSz w:w="11900" w:h="16840"/>
       <w:pgMar w:top="1440" w:right="1440" w:bottom="1440" w:left="1440" w:header="720" w:footer="720" w:gutter="0"/>
       <w:cols w:space="720"/>
@@ -7149,7 +8519,7 @@
 </file>
 
 <file path=customXml/itemProps1.xml><?xml version="1.0" encoding="utf-8"?>
-<ds:datastoreItem xmlns:ds="http://schemas.openxmlformats.org/officeDocument/2006/customXml" ds:itemID="{AF30835A-C5B5-9243-9070-C619D9BD637C}">
+<ds:datastoreItem xmlns:ds="http://schemas.openxmlformats.org/officeDocument/2006/customXml" ds:itemID="{751359C5-C1BD-5D48-8927-6E7D6FC208E1}">
   <ds:schemaRefs>
     <ds:schemaRef ds:uri="http://schemas.openxmlformats.org/officeDocument/2006/bibliography"/>
   </ds:schemaRefs>

</xml_diff>